<commit_message>
Diagrama de sequencia iniciado
</commit_message>
<xml_diff>
--- a/documentacao/Template_Especificacao.docx
+++ b/documentacao/Template_Especificacao.docx
@@ -37,25 +37,26 @@
           <w:sz w:val="32"/>
           <w:szCs w:val="32"/>
         </w:rPr>
-        <w:t xml:space="preserve">Bruna </w:t>
-      </w:r>
-      <w:proofErr w:type="spellStart"/>
-      <w:r>
+        <w:t>Bruna Naian Moreira Lima Garcia</w:t>
+      </w:r>
+    </w:p>
+    <w:p>
+      <w:pPr>
+        <w:pStyle w:val="Standard"/>
+        <w:jc w:val="center"/>
         <w:rPr>
           <w:b/>
           <w:sz w:val="32"/>
           <w:szCs w:val="32"/>
         </w:rPr>
-        <w:t>Naian</w:t>
-      </w:r>
-      <w:proofErr w:type="spellEnd"/>
+      </w:pPr>
       <w:r>
         <w:rPr>
           <w:b/>
           <w:sz w:val="32"/>
           <w:szCs w:val="32"/>
         </w:rPr>
-        <w:t xml:space="preserve"> Moreira Lima Garcia</w:t>
+        <w:t>Carlos Koiti Yamanaka</w:t>
       </w:r>
     </w:p>
     <w:p>
@@ -74,55 +75,8 @@
           <w:sz w:val="32"/>
           <w:szCs w:val="32"/>
         </w:rPr>
-        <w:t xml:space="preserve">Carlos </w:t>
-      </w:r>
-      <w:proofErr w:type="spellStart"/>
-      <w:r>
-        <w:rPr>
-          <w:b/>
-          <w:sz w:val="32"/>
-          <w:szCs w:val="32"/>
-        </w:rPr>
-        <w:t>Koiti</w:t>
-      </w:r>
-      <w:proofErr w:type="spellEnd"/>
-      <w:r>
-        <w:rPr>
-          <w:b/>
-          <w:sz w:val="32"/>
-          <w:szCs w:val="32"/>
-        </w:rPr>
-        <w:t xml:space="preserve"> Yamanaka</w:t>
-      </w:r>
-    </w:p>
-    <w:p>
-      <w:pPr>
-        <w:pStyle w:val="Standard"/>
-        <w:jc w:val="center"/>
-        <w:rPr>
-          <w:b/>
-          <w:sz w:val="32"/>
-          <w:szCs w:val="32"/>
-        </w:rPr>
-      </w:pPr>
-      <w:r>
-        <w:rPr>
-          <w:b/>
-          <w:sz w:val="32"/>
-          <w:szCs w:val="32"/>
-        </w:rPr>
-        <w:t xml:space="preserve">Vinicius Gonçalves </w:t>
-      </w:r>
-      <w:proofErr w:type="spellStart"/>
-      <w:r>
-        <w:rPr>
-          <w:b/>
-          <w:sz w:val="32"/>
-          <w:szCs w:val="32"/>
-        </w:rPr>
-        <w:t>Neia</w:t>
-      </w:r>
-      <w:proofErr w:type="spellEnd"/>
+        <w:t>Vinicius Gonçalves Neia</w:t>
+      </w:r>
     </w:p>
     <w:p>
       <w:pPr>
@@ -1040,11 +994,14 @@
         <w:pStyle w:val="Ttulo1"/>
         <w:numPr>
           <w:ilvl w:val="0"/>
-          <w:numId w:val="51"/>
+          <w:numId w:val="49"/>
         </w:numPr>
       </w:pPr>
       <w:r>
-        <w:t>Editar personagem</w:t>
+        <w:t>Excluir</w:t>
+      </w:r>
+      <w:r>
+        <w:t xml:space="preserve"> personagem</w:t>
       </w:r>
     </w:p>
     <w:p>
@@ -1192,7 +1149,7 @@
         <w:pStyle w:val="Standard"/>
         <w:numPr>
           <w:ilvl w:val="0"/>
-          <w:numId w:val="60"/>
+          <w:numId w:val="51"/>
         </w:numPr>
         <w:tabs>
           <w:tab w:val="left" w:pos="993"/>
@@ -1212,7 +1169,7 @@
         <w:pStyle w:val="Standard"/>
         <w:numPr>
           <w:ilvl w:val="0"/>
-          <w:numId w:val="60"/>
+          <w:numId w:val="51"/>
         </w:numPr>
         <w:tabs>
           <w:tab w:val="left" w:pos="993"/>
@@ -1240,7 +1197,7 @@
         <w:pStyle w:val="Standard"/>
         <w:numPr>
           <w:ilvl w:val="0"/>
-          <w:numId w:val="60"/>
+          <w:numId w:val="51"/>
         </w:numPr>
         <w:tabs>
           <w:tab w:val="left" w:pos="993"/>
@@ -1277,7 +1234,7 @@
         <w:pStyle w:val="Standard"/>
         <w:numPr>
           <w:ilvl w:val="0"/>
-          <w:numId w:val="60"/>
+          <w:numId w:val="51"/>
         </w:numPr>
         <w:tabs>
           <w:tab w:val="left" w:pos="993"/>
@@ -1293,7 +1250,7 @@
         <w:pStyle w:val="Standard"/>
         <w:numPr>
           <w:ilvl w:val="0"/>
-          <w:numId w:val="60"/>
+          <w:numId w:val="51"/>
         </w:numPr>
         <w:tabs>
           <w:tab w:val="left" w:pos="993"/>
@@ -1309,7 +1266,7 @@
         <w:pStyle w:val="Standard"/>
         <w:numPr>
           <w:ilvl w:val="0"/>
-          <w:numId w:val="60"/>
+          <w:numId w:val="51"/>
         </w:numPr>
         <w:tabs>
           <w:tab w:val="left" w:pos="993"/>
@@ -1328,7 +1285,7 @@
         <w:pStyle w:val="Standard"/>
         <w:numPr>
           <w:ilvl w:val="0"/>
-          <w:numId w:val="60"/>
+          <w:numId w:val="51"/>
         </w:numPr>
         <w:tabs>
           <w:tab w:val="left" w:pos="993"/>
@@ -1371,7 +1328,7 @@
         <w:pStyle w:val="Ttulo2"/>
         <w:numPr>
           <w:ilvl w:val="1"/>
-          <w:numId w:val="60"/>
+          <w:numId w:val="51"/>
         </w:numPr>
         <w:rPr>
           <w:szCs w:val="24"/>
@@ -1561,11 +1518,17 @@
         <w:pStyle w:val="Ttulo1"/>
         <w:numPr>
           <w:ilvl w:val="0"/>
-          <w:numId w:val="53"/>
+          <w:numId w:val="50"/>
         </w:numPr>
       </w:pPr>
       <w:r>
-        <w:t>Manter Usuário</w:t>
+        <w:t>Visualizar</w:t>
+      </w:r>
+      <w:r>
+        <w:t xml:space="preserve"> </w:t>
+      </w:r>
+      <w:r>
+        <w:t>personagem</w:t>
       </w:r>
     </w:p>
     <w:p>
@@ -1715,7 +1678,7 @@
         <w:pStyle w:val="Standard"/>
         <w:numPr>
           <w:ilvl w:val="0"/>
-          <w:numId w:val="62"/>
+          <w:numId w:val="52"/>
         </w:numPr>
         <w:tabs>
           <w:tab w:val="left" w:pos="993"/>
@@ -1738,7 +1701,7 @@
         <w:pStyle w:val="Standard"/>
         <w:numPr>
           <w:ilvl w:val="0"/>
-          <w:numId w:val="62"/>
+          <w:numId w:val="52"/>
         </w:numPr>
         <w:tabs>
           <w:tab w:val="left" w:pos="993"/>
@@ -1774,7 +1737,7 @@
         <w:pStyle w:val="Standard"/>
         <w:numPr>
           <w:ilvl w:val="0"/>
-          <w:numId w:val="62"/>
+          <w:numId w:val="52"/>
         </w:numPr>
         <w:tabs>
           <w:tab w:val="left" w:pos="993"/>
@@ -1810,7 +1773,7 @@
         <w:pStyle w:val="Standard"/>
         <w:numPr>
           <w:ilvl w:val="0"/>
-          <w:numId w:val="62"/>
+          <w:numId w:val="52"/>
         </w:numPr>
         <w:tabs>
           <w:tab w:val="left" w:pos="993"/>
@@ -1846,7 +1809,7 @@
         <w:pStyle w:val="Standard"/>
         <w:numPr>
           <w:ilvl w:val="0"/>
-          <w:numId w:val="62"/>
+          <w:numId w:val="52"/>
         </w:numPr>
         <w:tabs>
           <w:tab w:val="left" w:pos="993"/>
@@ -2009,10 +1972,7 @@
       </w:r>
       <w:proofErr w:type="gramEnd"/>
       <w:r>
-        <w:t xml:space="preserve">  </w:t>
-      </w:r>
-      <w:r>
-        <w:t>Fazer login</w:t>
+        <w:t xml:space="preserve">  Fazer login</w:t>
       </w:r>
     </w:p>
     <w:p>
@@ -2023,164 +1983,191 @@
     <w:p>
       <w:pPr>
         <w:pStyle w:val="Ttulo1"/>
+        <w:numPr>
+          <w:ilvl w:val="0"/>
+          <w:numId w:val="50"/>
+        </w:numPr>
+      </w:pPr>
+      <w:r>
+        <w:t>Manter Usuário</w:t>
+      </w:r>
+    </w:p>
+    <w:p>
+      <w:pPr>
+        <w:pStyle w:val="Ttulo2"/>
+      </w:pPr>
+      <w:r>
+        <w:t>Breve Descrição</w:t>
+      </w:r>
+    </w:p>
+    <w:p>
+      <w:pPr>
+        <w:pStyle w:val="Standard"/>
+        <w:ind w:left="709" w:firstLine="11"/>
+        <w:jc w:val="both"/>
+      </w:pPr>
+      <w:r>
+        <w:t>Este caso de uso tem por objetivo permitir o usuário fazer login em uma conta já registrada.</w:t>
+      </w:r>
+    </w:p>
+    <w:p>
+      <w:pPr>
+        <w:pStyle w:val="Standard"/>
+      </w:pPr>
+    </w:p>
+    <w:p>
+      <w:pPr>
+        <w:pStyle w:val="Ttulo2"/>
+      </w:pPr>
+      <w:r>
+        <w:t>Atores</w:t>
+      </w:r>
+    </w:p>
+    <w:p>
+      <w:pPr>
+        <w:pStyle w:val="Standard"/>
+        <w:ind w:left="284" w:firstLine="425"/>
+        <w:jc w:val="both"/>
+        <w:rPr>
+          <w:szCs w:val="24"/>
+        </w:rPr>
+      </w:pPr>
+      <w:r>
+        <w:rPr>
+          <w:szCs w:val="24"/>
+        </w:rPr>
+        <w:t>Usuário Web.</w:t>
+      </w:r>
+    </w:p>
+    <w:p>
+      <w:pPr>
+        <w:pStyle w:val="Standard"/>
+        <w:ind w:left="284" w:firstLine="425"/>
+        <w:jc w:val="both"/>
+      </w:pPr>
+      <w:r>
+        <w:rPr>
+          <w:szCs w:val="24"/>
+        </w:rPr>
+        <w:t>Administrador.</w:t>
+      </w:r>
+    </w:p>
+    <w:p>
+      <w:pPr>
+        <w:pStyle w:val="Standard"/>
+        <w:ind w:left="284" w:firstLine="425"/>
+        <w:jc w:val="both"/>
+        <w:rPr>
+          <w:szCs w:val="24"/>
+        </w:rPr>
+      </w:pPr>
+    </w:p>
+    <w:p>
+      <w:pPr>
+        <w:pStyle w:val="Ttulo1"/>
+      </w:pPr>
+      <w:r>
+        <w:t>Pré-condições</w:t>
+      </w:r>
+    </w:p>
+    <w:p>
+      <w:pPr>
+        <w:pStyle w:val="Ttulo2"/>
+      </w:pPr>
+      <w:r>
+        <w:t>Verificação de usuário</w:t>
+      </w:r>
+    </w:p>
+    <w:p>
+      <w:pPr>
+        <w:pStyle w:val="Standard"/>
+        <w:ind w:left="709"/>
+        <w:jc w:val="both"/>
+      </w:pPr>
+      <w:r>
+        <w:rPr>
+          <w:szCs w:val="24"/>
+        </w:rPr>
+        <w:t xml:space="preserve">O ator deverá </w:t>
+      </w:r>
+      <w:r>
+        <w:rPr>
+          <w:szCs w:val="24"/>
+        </w:rPr>
+        <w:t>ter um navegador para acessar o site.</w:t>
+      </w:r>
+    </w:p>
+    <w:p>
+      <w:pPr>
+        <w:pStyle w:val="Standard"/>
+        <w:rPr>
+          <w:szCs w:val="24"/>
+        </w:rPr>
+      </w:pPr>
+    </w:p>
+    <w:p>
+      <w:pPr>
+        <w:pStyle w:val="Ttulo1"/>
+      </w:pPr>
+      <w:r>
+        <w:t>Fluxo de Eventos</w:t>
+      </w:r>
+    </w:p>
+    <w:p>
+      <w:pPr>
+        <w:pStyle w:val="Ttulo2"/>
+      </w:pPr>
+      <w:r>
+        <w:t>Fluxo Principal</w:t>
+      </w:r>
+    </w:p>
+    <w:p>
+      <w:pPr>
+        <w:pStyle w:val="Standard"/>
+        <w:ind w:left="284" w:firstLine="425"/>
+        <w:jc w:val="both"/>
+      </w:pPr>
+      <w:r>
+        <w:rPr>
+          <w:szCs w:val="24"/>
+        </w:rPr>
+        <w:t>[FP01] – Fazer login</w:t>
+      </w:r>
+    </w:p>
+    <w:p>
+      <w:pPr>
+        <w:pStyle w:val="Standard"/>
         <w:numPr>
           <w:ilvl w:val="0"/>
           <w:numId w:val="53"/>
         </w:numPr>
-      </w:pPr>
-      <w:r>
-        <w:t>Manter Usuário</w:t>
-      </w:r>
-    </w:p>
-    <w:p>
-      <w:pPr>
-        <w:pStyle w:val="Ttulo2"/>
-      </w:pPr>
-      <w:r>
-        <w:t>Breve Descrição</w:t>
-      </w:r>
-    </w:p>
-    <w:p>
-      <w:pPr>
-        <w:pStyle w:val="Standard"/>
-        <w:ind w:left="709" w:firstLine="11"/>
-        <w:jc w:val="both"/>
-      </w:pPr>
-      <w:r>
-        <w:t xml:space="preserve">Este caso de uso tem por objetivo permitir </w:t>
-      </w:r>
-      <w:r>
-        <w:t>o usuário fazer login em uma conta já registrada.</w:t>
-      </w:r>
-    </w:p>
-    <w:p>
-      <w:pPr>
-        <w:pStyle w:val="Standard"/>
-      </w:pPr>
-    </w:p>
-    <w:p>
-      <w:pPr>
-        <w:pStyle w:val="Ttulo2"/>
-      </w:pPr>
-      <w:r>
-        <w:t>Atores</w:t>
-      </w:r>
-    </w:p>
-    <w:p>
-      <w:pPr>
-        <w:pStyle w:val="Standard"/>
-        <w:ind w:left="284" w:firstLine="425"/>
-        <w:jc w:val="both"/>
-        <w:rPr>
-          <w:szCs w:val="24"/>
-        </w:rPr>
-      </w:pPr>
-      <w:r>
-        <w:rPr>
-          <w:szCs w:val="24"/>
-        </w:rPr>
-        <w:t>Usuário Web.</w:t>
-      </w:r>
-    </w:p>
-    <w:p>
-      <w:pPr>
-        <w:pStyle w:val="Standard"/>
-        <w:ind w:left="284" w:firstLine="425"/>
-        <w:jc w:val="both"/>
-      </w:pPr>
-      <w:r>
-        <w:rPr>
-          <w:szCs w:val="24"/>
-        </w:rPr>
-        <w:t>Administrador.</w:t>
-      </w:r>
-    </w:p>
-    <w:p>
-      <w:pPr>
-        <w:pStyle w:val="Standard"/>
-        <w:ind w:left="284" w:firstLine="425"/>
-        <w:jc w:val="both"/>
-        <w:rPr>
-          <w:szCs w:val="24"/>
-        </w:rPr>
-      </w:pPr>
-    </w:p>
-    <w:p>
-      <w:pPr>
-        <w:pStyle w:val="Ttulo1"/>
-      </w:pPr>
-      <w:r>
-        <w:t>Pré-condições</w:t>
-      </w:r>
-    </w:p>
-    <w:p>
-      <w:pPr>
-        <w:pStyle w:val="Ttulo2"/>
-      </w:pPr>
-      <w:r>
-        <w:t>Verificação de usuário</w:t>
-      </w:r>
-    </w:p>
-    <w:p>
-      <w:pPr>
-        <w:pStyle w:val="Standard"/>
-        <w:ind w:left="709"/>
-        <w:jc w:val="both"/>
-      </w:pPr>
-      <w:r>
-        <w:rPr>
-          <w:szCs w:val="24"/>
-        </w:rPr>
-        <w:t xml:space="preserve">O ator deverá </w:t>
-      </w:r>
-      <w:r>
-        <w:rPr>
-          <w:szCs w:val="24"/>
-        </w:rPr>
-        <w:t>ter um navegador para acessar o site.</w:t>
-      </w:r>
-    </w:p>
-    <w:p>
-      <w:pPr>
-        <w:pStyle w:val="Standard"/>
-        <w:rPr>
-          <w:szCs w:val="24"/>
-        </w:rPr>
-      </w:pPr>
-    </w:p>
-    <w:p>
-      <w:pPr>
-        <w:pStyle w:val="Ttulo1"/>
-      </w:pPr>
-      <w:r>
-        <w:t>Fluxo de Eventos</w:t>
-      </w:r>
-    </w:p>
-    <w:p>
-      <w:pPr>
-        <w:pStyle w:val="Ttulo2"/>
-      </w:pPr>
-      <w:r>
-        <w:t>Fluxo Principal</w:t>
-      </w:r>
-    </w:p>
-    <w:p>
-      <w:pPr>
-        <w:pStyle w:val="Standard"/>
-        <w:ind w:left="284" w:firstLine="425"/>
-        <w:jc w:val="both"/>
-      </w:pPr>
-      <w:r>
-        <w:rPr>
-          <w:szCs w:val="24"/>
-        </w:rPr>
-        <w:t xml:space="preserve">[FP01] – </w:t>
-      </w:r>
-      <w:r>
-        <w:rPr>
-          <w:szCs w:val="24"/>
-        </w:rPr>
-        <w:t>Fazer login</w:t>
+        <w:tabs>
+          <w:tab w:val="left" w:pos="993"/>
+        </w:tabs>
+        <w:jc w:val="both"/>
+        <w:rPr>
+          <w:szCs w:val="24"/>
+        </w:rPr>
+      </w:pPr>
+      <w:r>
+        <w:rPr>
+          <w:rFonts w:hint="eastAsia"/>
+          <w:szCs w:val="24"/>
+        </w:rPr>
+        <w:t xml:space="preserve">O sistema disponibiliza a tela </w:t>
+      </w:r>
+      <w:r>
+        <w:rPr>
+          <w:szCs w:val="24"/>
+        </w:rPr>
+        <w:t>de login</w:t>
+      </w:r>
+      <w:r>
+        <w:rPr>
+          <w:rFonts w:hint="eastAsia"/>
+          <w:szCs w:val="24"/>
+        </w:rPr>
+        <w:t>.</w:t>
       </w:r>
     </w:p>
     <w:p>
@@ -2188,7 +2175,7 @@
         <w:pStyle w:val="Standard"/>
         <w:numPr>
           <w:ilvl w:val="0"/>
-          <w:numId w:val="63"/>
+          <w:numId w:val="53"/>
         </w:numPr>
         <w:tabs>
           <w:tab w:val="left" w:pos="993"/>
@@ -2203,13 +2190,13 @@
           <w:rFonts w:hint="eastAsia"/>
           <w:szCs w:val="24"/>
         </w:rPr>
-        <w:t xml:space="preserve">O sistema disponibiliza a tela </w:t>
-      </w:r>
-      <w:r>
-        <w:rPr>
-          <w:szCs w:val="24"/>
-        </w:rPr>
-        <w:t>de login</w:t>
+        <w:t xml:space="preserve">O ator </w:t>
+      </w:r>
+      <w:r>
+        <w:rPr>
+          <w:szCs w:val="24"/>
+        </w:rPr>
+        <w:t>preenche os dados pedidos como usuário e senha</w:t>
       </w:r>
       <w:r>
         <w:rPr>
@@ -2224,7 +2211,7 @@
         <w:pStyle w:val="Standard"/>
         <w:numPr>
           <w:ilvl w:val="0"/>
-          <w:numId w:val="63"/>
+          <w:numId w:val="53"/>
         </w:numPr>
         <w:tabs>
           <w:tab w:val="left" w:pos="993"/>
@@ -2245,7 +2232,7 @@
         <w:rPr>
           <w:szCs w:val="24"/>
         </w:rPr>
-        <w:t>preenche os dados pedidos como usuário e senha</w:t>
+        <w:t>envia os dados clicando no botão logar</w:t>
       </w:r>
       <w:r>
         <w:rPr>
@@ -2260,7 +2247,7 @@
         <w:pStyle w:val="Standard"/>
         <w:numPr>
           <w:ilvl w:val="0"/>
-          <w:numId w:val="63"/>
+          <w:numId w:val="53"/>
         </w:numPr>
         <w:tabs>
           <w:tab w:val="left" w:pos="993"/>
@@ -2275,13 +2262,13 @@
           <w:rFonts w:hint="eastAsia"/>
           <w:szCs w:val="24"/>
         </w:rPr>
-        <w:t xml:space="preserve">O ator </w:t>
-      </w:r>
-      <w:r>
-        <w:rPr>
-          <w:szCs w:val="24"/>
-        </w:rPr>
-        <w:t>envia os dados clicando no botão logar</w:t>
+        <w:t xml:space="preserve">O sistema </w:t>
+      </w:r>
+      <w:r>
+        <w:rPr>
+          <w:szCs w:val="24"/>
+        </w:rPr>
+        <w:t>a tela inicial, com as categorias e fichas</w:t>
       </w:r>
       <w:r>
         <w:rPr>
@@ -2296,43 +2283,7 @@
         <w:pStyle w:val="Standard"/>
         <w:numPr>
           <w:ilvl w:val="0"/>
-          <w:numId w:val="63"/>
-        </w:numPr>
-        <w:tabs>
-          <w:tab w:val="left" w:pos="993"/>
-        </w:tabs>
-        <w:jc w:val="both"/>
-        <w:rPr>
-          <w:szCs w:val="24"/>
-        </w:rPr>
-      </w:pPr>
-      <w:r>
-        <w:rPr>
-          <w:rFonts w:hint="eastAsia"/>
-          <w:szCs w:val="24"/>
-        </w:rPr>
-        <w:t xml:space="preserve">O sistema </w:t>
-      </w:r>
-      <w:r>
-        <w:rPr>
-          <w:szCs w:val="24"/>
-        </w:rPr>
-        <w:t>a tela inicial, com as categorias e fichas</w:t>
-      </w:r>
-      <w:r>
-        <w:rPr>
-          <w:rFonts w:hint="eastAsia"/>
-          <w:szCs w:val="24"/>
-        </w:rPr>
-        <w:t>.</w:t>
-      </w:r>
-    </w:p>
-    <w:p>
-      <w:pPr>
-        <w:pStyle w:val="Standard"/>
-        <w:numPr>
-          <w:ilvl w:val="0"/>
-          <w:numId w:val="63"/>
+          <w:numId w:val="53"/>
         </w:numPr>
         <w:tabs>
           <w:tab w:val="left" w:pos="993"/>
@@ -2388,13 +2339,7 @@
         <w:rPr>
           <w:szCs w:val="24"/>
         </w:rPr>
-        <w:t xml:space="preserve">[FA01] – </w:t>
-      </w:r>
-      <w:r>
-        <w:rPr>
-          <w:szCs w:val="24"/>
-        </w:rPr>
-        <w:t>Fazer login</w:t>
+        <w:t>[FA01] – Fazer login</w:t>
       </w:r>
     </w:p>
     <w:p>
@@ -4748,68 +4693,6 @@
     </w:lvl>
   </w:abstractNum>
   <w:abstractNum w:abstractNumId="30" w15:restartNumberingAfterBreak="0">
-    <w:nsid w:val="46A578CB"/>
-    <w:multiLevelType w:val="multilevel"/>
-    <w:tmpl w:val="8214C256"/>
-    <w:lvl w:ilvl="0">
-      <w:start w:val="1"/>
-      <w:numFmt w:val="decimal"/>
-      <w:lvlText w:val="%1."/>
-      <w:lvlJc w:val="left"/>
-      <w:rPr>
-        <w:szCs w:val="24"/>
-      </w:rPr>
-    </w:lvl>
-    <w:lvl w:ilvl="1">
-      <w:start w:val="1"/>
-      <w:numFmt w:val="decimal"/>
-      <w:lvlText w:val="%1.%2"/>
-      <w:lvlJc w:val="left"/>
-    </w:lvl>
-    <w:lvl w:ilvl="2">
-      <w:start w:val="1"/>
-      <w:numFmt w:val="decimal"/>
-      <w:lvlText w:val="%1.%2.%3"/>
-      <w:lvlJc w:val="left"/>
-    </w:lvl>
-    <w:lvl w:ilvl="3">
-      <w:start w:val="1"/>
-      <w:numFmt w:val="decimal"/>
-      <w:lvlText w:val="%1.%2.%3.%4"/>
-      <w:lvlJc w:val="left"/>
-    </w:lvl>
-    <w:lvl w:ilvl="4">
-      <w:start w:val="1"/>
-      <w:numFmt w:val="decimal"/>
-      <w:lvlText w:val="%1.%2.%3.%4.%5"/>
-      <w:lvlJc w:val="left"/>
-    </w:lvl>
-    <w:lvl w:ilvl="5">
-      <w:start w:val="1"/>
-      <w:numFmt w:val="decimal"/>
-      <w:lvlText w:val="%1.%2.%3.%4.%5.%6"/>
-      <w:lvlJc w:val="left"/>
-    </w:lvl>
-    <w:lvl w:ilvl="6">
-      <w:start w:val="1"/>
-      <w:numFmt w:val="decimal"/>
-      <w:lvlText w:val="%1.%2.%3.%4.%5.%6.%7"/>
-      <w:lvlJc w:val="left"/>
-    </w:lvl>
-    <w:lvl w:ilvl="7">
-      <w:start w:val="1"/>
-      <w:numFmt w:val="decimal"/>
-      <w:lvlText w:val="%1.%2.%3.%4.%5.%6.%7.%8"/>
-      <w:lvlJc w:val="left"/>
-    </w:lvl>
-    <w:lvl w:ilvl="8">
-      <w:start w:val="1"/>
-      <w:numFmt w:val="decimal"/>
-      <w:lvlText w:val="%1.%2.%3.%4.%5.%6.%7.%8.%9"/>
-      <w:lvlJc w:val="left"/>
-    </w:lvl>
-  </w:abstractNum>
-  <w:abstractNum w:abstractNumId="31" w15:restartNumberingAfterBreak="0">
     <w:nsid w:val="49324B71"/>
     <w:multiLevelType w:val="multilevel"/>
     <w:tmpl w:val="CEFA0CC6"/>
@@ -4878,7 +4761,7 @@
       <w:lvlJc w:val="left"/>
     </w:lvl>
   </w:abstractNum>
-  <w:abstractNum w:abstractNumId="32" w15:restartNumberingAfterBreak="0">
+  <w:abstractNum w:abstractNumId="31" w15:restartNumberingAfterBreak="0">
     <w:nsid w:val="4A975707"/>
     <w:multiLevelType w:val="multilevel"/>
     <w:tmpl w:val="01A21D5C"/>
@@ -4965,7 +4848,7 @@
       </w:pPr>
     </w:lvl>
   </w:abstractNum>
-  <w:abstractNum w:abstractNumId="33" w15:restartNumberingAfterBreak="0">
+  <w:abstractNum w:abstractNumId="32" w15:restartNumberingAfterBreak="0">
     <w:nsid w:val="548D5E3C"/>
     <w:multiLevelType w:val="multilevel"/>
     <w:tmpl w:val="F648AC34"/>
@@ -5022,7 +4905,7 @@
       <w:lvlJc w:val="left"/>
     </w:lvl>
   </w:abstractNum>
-  <w:abstractNum w:abstractNumId="34" w15:restartNumberingAfterBreak="0">
+  <w:abstractNum w:abstractNumId="33" w15:restartNumberingAfterBreak="0">
     <w:nsid w:val="58625EC0"/>
     <w:multiLevelType w:val="multilevel"/>
     <w:tmpl w:val="78BEA680"/>
@@ -5079,7 +4962,7 @@
       <w:lvlJc w:val="left"/>
     </w:lvl>
   </w:abstractNum>
-  <w:abstractNum w:abstractNumId="35" w15:restartNumberingAfterBreak="0">
+  <w:abstractNum w:abstractNumId="34" w15:restartNumberingAfterBreak="0">
     <w:nsid w:val="599870A9"/>
     <w:multiLevelType w:val="multilevel"/>
     <w:tmpl w:val="8B888B28"/>
@@ -5167,7 +5050,7 @@
       </w:pPr>
     </w:lvl>
   </w:abstractNum>
-  <w:abstractNum w:abstractNumId="36" w15:restartNumberingAfterBreak="0">
+  <w:abstractNum w:abstractNumId="35" w15:restartNumberingAfterBreak="0">
     <w:nsid w:val="5B0052DB"/>
     <w:multiLevelType w:val="multilevel"/>
     <w:tmpl w:val="BF860EC4"/>
@@ -5254,7 +5137,7 @@
       </w:pPr>
     </w:lvl>
   </w:abstractNum>
-  <w:abstractNum w:abstractNumId="37" w15:restartNumberingAfterBreak="0">
+  <w:abstractNum w:abstractNumId="36" w15:restartNumberingAfterBreak="0">
     <w:nsid w:val="608639AF"/>
     <w:multiLevelType w:val="multilevel"/>
     <w:tmpl w:val="5802A14A"/>
@@ -5311,7 +5194,7 @@
       <w:lvlJc w:val="left"/>
     </w:lvl>
   </w:abstractNum>
-  <w:abstractNum w:abstractNumId="38" w15:restartNumberingAfterBreak="0">
+  <w:abstractNum w:abstractNumId="37" w15:restartNumberingAfterBreak="0">
     <w:nsid w:val="68E613BF"/>
     <w:multiLevelType w:val="multilevel"/>
     <w:tmpl w:val="8214C256"/>
@@ -5374,7 +5257,7 @@
       <w:lvlJc w:val="left"/>
     </w:lvl>
   </w:abstractNum>
-  <w:abstractNum w:abstractNumId="39" w15:restartNumberingAfterBreak="0">
+  <w:abstractNum w:abstractNumId="38" w15:restartNumberingAfterBreak="0">
     <w:nsid w:val="6D505E5C"/>
     <w:multiLevelType w:val="multilevel"/>
     <w:tmpl w:val="511E7C9A"/>
@@ -5461,7 +5344,7 @@
       </w:pPr>
     </w:lvl>
   </w:abstractNum>
-  <w:abstractNum w:abstractNumId="40" w15:restartNumberingAfterBreak="0">
+  <w:abstractNum w:abstractNumId="39" w15:restartNumberingAfterBreak="0">
     <w:nsid w:val="70E3138A"/>
     <w:multiLevelType w:val="multilevel"/>
     <w:tmpl w:val="7152CFFA"/>
@@ -5548,7 +5431,7 @@
       </w:pPr>
     </w:lvl>
   </w:abstractNum>
-  <w:abstractNum w:abstractNumId="41" w15:restartNumberingAfterBreak="0">
+  <w:abstractNum w:abstractNumId="40" w15:restartNumberingAfterBreak="0">
     <w:nsid w:val="71DC4BA5"/>
     <w:multiLevelType w:val="multilevel"/>
     <w:tmpl w:val="5C409436"/>
@@ -5605,7 +5488,7 @@
       <w:lvlJc w:val="left"/>
     </w:lvl>
   </w:abstractNum>
-  <w:abstractNum w:abstractNumId="42" w15:restartNumberingAfterBreak="0">
+  <w:abstractNum w:abstractNumId="41" w15:restartNumberingAfterBreak="0">
     <w:nsid w:val="72516FE1"/>
     <w:multiLevelType w:val="multilevel"/>
     <w:tmpl w:val="9ADE9BA0"/>
@@ -5695,7 +5578,7 @@
       </w:pPr>
     </w:lvl>
   </w:abstractNum>
-  <w:abstractNum w:abstractNumId="43" w15:restartNumberingAfterBreak="0">
+  <w:abstractNum w:abstractNumId="42" w15:restartNumberingAfterBreak="0">
     <w:nsid w:val="74A367CC"/>
     <w:multiLevelType w:val="multilevel"/>
     <w:tmpl w:val="ABA8BF24"/>
@@ -5785,7 +5668,7 @@
       </w:pPr>
     </w:lvl>
   </w:abstractNum>
-  <w:abstractNum w:abstractNumId="44" w15:restartNumberingAfterBreak="0">
+  <w:abstractNum w:abstractNumId="43" w15:restartNumberingAfterBreak="0">
     <w:nsid w:val="74E41006"/>
     <w:multiLevelType w:val="multilevel"/>
     <w:tmpl w:val="8214C256"/>
@@ -5847,7 +5730,7 @@
       <w:lvlJc w:val="left"/>
     </w:lvl>
   </w:abstractNum>
-  <w:abstractNum w:abstractNumId="45" w15:restartNumberingAfterBreak="0">
+  <w:abstractNum w:abstractNumId="44" w15:restartNumberingAfterBreak="0">
     <w:nsid w:val="75F5775F"/>
     <w:multiLevelType w:val="multilevel"/>
     <w:tmpl w:val="81D8E0B8"/>
@@ -5934,7 +5817,7 @@
       </w:pPr>
     </w:lvl>
   </w:abstractNum>
-  <w:abstractNum w:abstractNumId="46" w15:restartNumberingAfterBreak="0">
+  <w:abstractNum w:abstractNumId="45" w15:restartNumberingAfterBreak="0">
     <w:nsid w:val="7759540F"/>
     <w:multiLevelType w:val="multilevel"/>
     <w:tmpl w:val="213EA7BC"/>
@@ -5994,7 +5877,7 @@
       <w:lvlJc w:val="left"/>
     </w:lvl>
   </w:abstractNum>
-  <w:abstractNum w:abstractNumId="47" w15:restartNumberingAfterBreak="0">
+  <w:abstractNum w:abstractNumId="46" w15:restartNumberingAfterBreak="0">
     <w:nsid w:val="7C163667"/>
     <w:multiLevelType w:val="multilevel"/>
     <w:tmpl w:val="B9348FB0"/>
@@ -6051,7 +5934,7 @@
       <w:lvlJc w:val="left"/>
     </w:lvl>
   </w:abstractNum>
-  <w:abstractNum w:abstractNumId="48" w15:restartNumberingAfterBreak="0">
+  <w:abstractNum w:abstractNumId="47" w15:restartNumberingAfterBreak="0">
     <w:nsid w:val="7EE1538B"/>
     <w:multiLevelType w:val="multilevel"/>
     <w:tmpl w:val="7742A1BA"/>
@@ -6112,7 +5995,7 @@
     </w:lvl>
   </w:abstractNum>
   <w:num w:numId="1" w16cid:durableId="677540958">
-    <w:abstractNumId w:val="31"/>
+    <w:abstractNumId w:val="30"/>
   </w:num>
   <w:num w:numId="2" w16cid:durableId="1402603810">
     <w:abstractNumId w:val="0"/>
@@ -6124,28 +6007,28 @@
     <w:abstractNumId w:val="1"/>
   </w:num>
   <w:num w:numId="5" w16cid:durableId="597635378">
-    <w:abstractNumId w:val="43"/>
+    <w:abstractNumId w:val="42"/>
   </w:num>
   <w:num w:numId="6" w16cid:durableId="1790051047">
     <w:abstractNumId w:val="11"/>
   </w:num>
   <w:num w:numId="7" w16cid:durableId="1768379134">
-    <w:abstractNumId w:val="47"/>
+    <w:abstractNumId w:val="46"/>
   </w:num>
   <w:num w:numId="8" w16cid:durableId="1631861543">
     <w:abstractNumId w:val="20"/>
   </w:num>
   <w:num w:numId="9" w16cid:durableId="2044403106">
-    <w:abstractNumId w:val="48"/>
+    <w:abstractNumId w:val="47"/>
   </w:num>
   <w:num w:numId="10" w16cid:durableId="1025979914">
-    <w:abstractNumId w:val="46"/>
+    <w:abstractNumId w:val="45"/>
   </w:num>
   <w:num w:numId="11" w16cid:durableId="262962783">
-    <w:abstractNumId w:val="34"/>
+    <w:abstractNumId w:val="33"/>
   </w:num>
   <w:num w:numId="12" w16cid:durableId="2045401511">
-    <w:abstractNumId w:val="36"/>
+    <w:abstractNumId w:val="35"/>
   </w:num>
   <w:num w:numId="13" w16cid:durableId="1240141097">
     <w:abstractNumId w:val="17"/>
@@ -6157,10 +6040,10 @@
     <w:abstractNumId w:val="23"/>
   </w:num>
   <w:num w:numId="16" w16cid:durableId="1850754555">
-    <w:abstractNumId w:val="33"/>
+    <w:abstractNumId w:val="32"/>
   </w:num>
   <w:num w:numId="17" w16cid:durableId="1338773194">
-    <w:abstractNumId w:val="39"/>
+    <w:abstractNumId w:val="38"/>
   </w:num>
   <w:num w:numId="18" w16cid:durableId="1571963705">
     <w:abstractNumId w:val="8"/>
@@ -6187,10 +6070,10 @@
     <w:abstractNumId w:val="13"/>
   </w:num>
   <w:num w:numId="26" w16cid:durableId="1827942065">
-    <w:abstractNumId w:val="42"/>
+    <w:abstractNumId w:val="41"/>
   </w:num>
   <w:num w:numId="27" w16cid:durableId="820929349">
-    <w:abstractNumId w:val="40"/>
+    <w:abstractNumId w:val="39"/>
   </w:num>
   <w:num w:numId="28" w16cid:durableId="1750927974">
     <w:abstractNumId w:val="15"/>
@@ -6208,7 +6091,7 @@
     <w:abstractNumId w:val="22"/>
   </w:num>
   <w:num w:numId="33" w16cid:durableId="987243646">
-    <w:abstractNumId w:val="45"/>
+    <w:abstractNumId w:val="44"/>
   </w:num>
   <w:num w:numId="34" w16cid:durableId="1772821293">
     <w:abstractNumId w:val="26"/>
@@ -6226,22 +6109,22 @@
     <w:abstractNumId w:val="25"/>
   </w:num>
   <w:num w:numId="39" w16cid:durableId="895245200">
-    <w:abstractNumId w:val="41"/>
+    <w:abstractNumId w:val="40"/>
   </w:num>
   <w:num w:numId="40" w16cid:durableId="198737624">
-    <w:abstractNumId w:val="37"/>
+    <w:abstractNumId w:val="36"/>
   </w:num>
   <w:num w:numId="41" w16cid:durableId="1763186495">
-    <w:abstractNumId w:val="38"/>
+    <w:abstractNumId w:val="37"/>
   </w:num>
   <w:num w:numId="42" w16cid:durableId="1311441260">
     <w:abstractNumId w:val="6"/>
   </w:num>
   <w:num w:numId="43" w16cid:durableId="1445808394">
-    <w:abstractNumId w:val="32"/>
+    <w:abstractNumId w:val="31"/>
   </w:num>
   <w:num w:numId="44" w16cid:durableId="1986616110">
-    <w:abstractNumId w:val="35"/>
+    <w:abstractNumId w:val="34"/>
   </w:num>
   <w:num w:numId="45" w16cid:durableId="123818197">
     <w:abstractNumId w:val="19"/>
@@ -6253,7 +6136,7 @@
     </w:lvlOverride>
   </w:num>
   <w:num w:numId="47" w16cid:durableId="1254625693">
-    <w:abstractNumId w:val="31"/>
+    <w:abstractNumId w:val="30"/>
     <w:lvlOverride w:ilvl="0">
       <w:startOverride w:val="1"/>
     </w:lvlOverride>
@@ -6264,84 +6147,28 @@
       <w:startOverride w:val="1"/>
     </w:lvlOverride>
   </w:num>
-  <w:num w:numId="49" w16cid:durableId="458300409">
-    <w:abstractNumId w:val="38"/>
+  <w:num w:numId="49" w16cid:durableId="444928153">
+    <w:abstractNumId w:val="37"/>
     <w:lvlOverride w:ilvl="0">
       <w:startOverride w:val="1"/>
     </w:lvlOverride>
   </w:num>
-  <w:num w:numId="50" w16cid:durableId="940335220">
-    <w:abstractNumId w:val="38"/>
+  <w:num w:numId="50" w16cid:durableId="141771319">
+    <w:abstractNumId w:val="30"/>
     <w:lvlOverride w:ilvl="0">
       <w:startOverride w:val="1"/>
     </w:lvlOverride>
   </w:num>
-  <w:num w:numId="51" w16cid:durableId="444928153">
-    <w:abstractNumId w:val="38"/>
-    <w:lvlOverride w:ilvl="0">
-      <w:startOverride w:val="1"/>
-    </w:lvlOverride>
+  <w:num w:numId="51" w16cid:durableId="1532500681">
+    <w:abstractNumId w:val="43"/>
   </w:num>
-  <w:num w:numId="52" w16cid:durableId="601571752">
-    <w:abstractNumId w:val="38"/>
-    <w:lvlOverride w:ilvl="0">
-      <w:startOverride w:val="1"/>
-    </w:lvlOverride>
-  </w:num>
-  <w:num w:numId="53" w16cid:durableId="141771319">
-    <w:abstractNumId w:val="31"/>
-    <w:lvlOverride w:ilvl="0">
-      <w:startOverride w:val="1"/>
-    </w:lvlOverride>
-  </w:num>
-  <w:num w:numId="54" w16cid:durableId="513543527">
-    <w:abstractNumId w:val="42"/>
-    <w:lvlOverride w:ilvl="0">
-      <w:startOverride w:val="1"/>
-    </w:lvlOverride>
-  </w:num>
-  <w:num w:numId="55" w16cid:durableId="794521321">
-    <w:abstractNumId w:val="27"/>
-    <w:lvlOverride w:ilvl="0">
-      <w:startOverride w:val="1"/>
-    </w:lvlOverride>
-  </w:num>
-  <w:num w:numId="56" w16cid:durableId="794130807">
-    <w:abstractNumId w:val="43"/>
-    <w:lvlOverride w:ilvl="0">
-      <w:startOverride w:val="1"/>
-    </w:lvlOverride>
-  </w:num>
-  <w:num w:numId="57" w16cid:durableId="1873761889">
-    <w:abstractNumId w:val="18"/>
-    <w:lvlOverride w:ilvl="0">
-      <w:startOverride w:val="1"/>
-    </w:lvlOverride>
-  </w:num>
-  <w:num w:numId="58" w16cid:durableId="166596822">
-    <w:abstractNumId w:val="5"/>
-    <w:lvlOverride w:ilvl="0">
-      <w:startOverride w:val="1"/>
-    </w:lvlOverride>
-  </w:num>
-  <w:num w:numId="59" w16cid:durableId="1481078030">
-    <w:abstractNumId w:val="12"/>
-    <w:lvlOverride w:ilvl="0">
-      <w:startOverride w:val="1"/>
-    </w:lvlOverride>
-  </w:num>
-  <w:num w:numId="60" w16cid:durableId="1532500681">
-    <w:abstractNumId w:val="44"/>
-  </w:num>
-  <w:num w:numId="61" w16cid:durableId="1162621213">
-    <w:abstractNumId w:val="30"/>
-  </w:num>
-  <w:num w:numId="62" w16cid:durableId="494076625">
+  <w:num w:numId="52" w16cid:durableId="494076625">
     <w:abstractNumId w:val="28"/>
   </w:num>
-  <w:num w:numId="63" w16cid:durableId="454374254">
+  <w:num w:numId="53" w16cid:durableId="454374254">
     <w:abstractNumId w:val="10"/>
   </w:num>
+  <w:numIdMacAtCleanup w:val="53"/>
 </w:numbering>
 </file>
 

</xml_diff>